<commit_message>
Adições a Documentação do TCC.
preenchimento do arquivo "013" e adição do arquivo "014" para preenchimento.
</commit_message>
<xml_diff>
--- a/Documentação/013 - Atividade relatório pesquisa - Internet.docx
+++ b/Documentação/013 - Atividade relatório pesquisa - Internet.docx
@@ -29,8 +29,8 @@
       </w:tblPr>
       <w:tblGrid>
         <w:gridCol w:w="1591"/>
-        <w:gridCol w:w="2618"/>
-        <w:gridCol w:w="9784"/>
+        <w:gridCol w:w="2604"/>
+        <w:gridCol w:w="9798"/>
       </w:tblGrid>
       <w:tr>
         <w:tc>
@@ -78,8 +78,87 @@
           <w:tcPr>
             <w:tcW w:w="9948" w:type="dxa"/>
           </w:tcPr>
+          <w:p>
+            <w:pPr>
+              <w:rPr>
+                <w:b/>
+              </w:rPr>
+            </w:pPr>
+            <w:r>
+              <w:rPr>
+                <w:b/>
+              </w:rPr>
+              <w:t xml:space="preserve">MEI: 8 soluções ideais para microempreendedores – </w:t>
+            </w:r>
+            <w:proofErr w:type="spellStart"/>
+            <w:r>
+              <w:rPr>
+                <w:b/>
+              </w:rPr>
+              <w:t>Emitteblog</w:t>
+            </w:r>
+            <w:proofErr w:type="spellEnd"/>
+          </w:p>
+        </w:tc>
+      </w:tr>
+      <w:tr>
+        <w:tc>
+          <w:tcPr>
+            <w:tcW w:w="1404" w:type="dxa"/>
+            <w:vMerge/>
+          </w:tcPr>
           <w:p/>
         </w:tc>
+        <w:tc>
+          <w:tcPr>
+            <w:tcW w:w="2641" w:type="dxa"/>
+            <w:vAlign w:val="center"/>
+          </w:tcPr>
+          <w:p>
+            <w:pPr>
+              <w:jc w:val="left"/>
+            </w:pPr>
+            <w:r>
+              <w:rPr>
+                <w:b/>
+                <w:bCs/>
+              </w:rPr>
+              <w:t>Assunto:</w:t>
+            </w:r>
+          </w:p>
+        </w:tc>
+        <w:tc>
+          <w:tcPr>
+            <w:tcW w:w="9948" w:type="dxa"/>
+          </w:tcPr>
+          <w:p>
+            <w:pPr>
+              <w:rPr>
+                <w:b/>
+              </w:rPr>
+            </w:pPr>
+            <w:r>
+              <w:rPr>
+                <w:b/>
+              </w:rPr>
+              <w:t xml:space="preserve">Ferramentas digitais que automatizam tarefas essenciais para </w:t>
+            </w:r>
+            <w:proofErr w:type="spellStart"/>
+            <w:r>
+              <w:rPr>
+                <w:b/>
+              </w:rPr>
+              <w:t>MEIs</w:t>
+            </w:r>
+            <w:proofErr w:type="spellEnd"/>
+            <w:r>
+              <w:rPr>
+                <w:b/>
+              </w:rPr>
+              <w:t>, como emissão de notas fiscais e controle financeiro.</w:t>
+            </w:r>
+          </w:p>
+        </w:tc>
       </w:tr>
       <w:tr>
         <w:tc>
@@ -103,7 +182,7 @@
                 <w:b/>
                 <w:bCs/>
               </w:rPr>
-              <w:t>Assunto:</w:t>
+              <w:t>Autor (es):</w:t>
             </w:r>
           </w:p>
         </w:tc>
@@ -111,8 +190,79 @@
           <w:tcPr>
             <w:tcW w:w="9948" w:type="dxa"/>
           </w:tcPr>
+          <w:p>
+            <w:pPr>
+              <w:rPr>
+                <w:b/>
+              </w:rPr>
+            </w:pPr>
+            <w:r>
+              <w:rPr>
+                <w:b/>
+              </w:rPr>
+              <w:t xml:space="preserve">Equipe </w:t>
+            </w:r>
+            <w:proofErr w:type="spellStart"/>
+            <w:r>
+              <w:rPr>
+                <w:b/>
+              </w:rPr>
+              <w:t>Emitte</w:t>
+            </w:r>
+            <w:proofErr w:type="spellEnd"/>
+            <w:r>
+              <w:rPr>
+                <w:b/>
+              </w:rPr>
+              <w:t>.</w:t>
+            </w:r>
+          </w:p>
+        </w:tc>
+      </w:tr>
+      <w:tr>
+        <w:tc>
+          <w:tcPr>
+            <w:tcW w:w="1404" w:type="dxa"/>
+            <w:vMerge/>
+          </w:tcPr>
           <w:p/>
         </w:tc>
+        <w:tc>
+          <w:tcPr>
+            <w:tcW w:w="2641" w:type="dxa"/>
+            <w:vAlign w:val="center"/>
+          </w:tcPr>
+          <w:p>
+            <w:pPr>
+              <w:jc w:val="left"/>
+            </w:pPr>
+            <w:r>
+              <w:rPr>
+                <w:b/>
+                <w:bCs/>
+              </w:rPr>
+              <w:t>Link:</w:t>
+            </w:r>
+          </w:p>
+        </w:tc>
+        <w:tc>
+          <w:tcPr>
+            <w:tcW w:w="9948" w:type="dxa"/>
+          </w:tcPr>
+          <w:p>
+            <w:pPr>
+              <w:rPr>
+                <w:b/>
+              </w:rPr>
+            </w:pPr>
+            <w:r>
+              <w:rPr>
+                <w:b/>
+              </w:rPr>
+              <w:t>https://blog.emitte.com.br/software-para-mei/</w:t>
+            </w:r>
+          </w:p>
+        </w:tc>
       </w:tr>
       <w:tr>
         <w:tc>
@@ -136,7 +286,7 @@
                 <w:b/>
                 <w:bCs/>
               </w:rPr>
-              <w:t>Autor (es):</w:t>
+              <w:t>Data acesso:</w:t>
             </w:r>
           </w:p>
         </w:tc>
@@ -144,73 +294,19 @@
           <w:tcPr>
             <w:tcW w:w="9948" w:type="dxa"/>
           </w:tcPr>
-          <w:p/>
-        </w:tc>
-      </w:tr>
-      <w:tr>
-        <w:tc>
-          <w:tcPr>
-            <w:tcW w:w="1404" w:type="dxa"/>
-            <w:vMerge/>
-          </w:tcPr>
-          <w:p/>
-        </w:tc>
-        <w:tc>
-          <w:tcPr>
-            <w:tcW w:w="2641" w:type="dxa"/>
-            <w:vAlign w:val="center"/>
-          </w:tcPr>
-          <w:p>
-            <w:pPr>
-              <w:jc w:val="left"/>
-            </w:pPr>
-            <w:r>
-              <w:rPr>
-                <w:b/>
-                <w:bCs/>
-              </w:rPr>
-              <w:t>Link:</w:t>
-            </w:r>
-          </w:p>
-        </w:tc>
-        <w:tc>
-          <w:tcPr>
-            <w:tcW w:w="9948" w:type="dxa"/>
-          </w:tcPr>
-          <w:p/>
-        </w:tc>
-      </w:tr>
-      <w:tr>
-        <w:tc>
-          <w:tcPr>
-            <w:tcW w:w="1404" w:type="dxa"/>
-            <w:vMerge/>
-          </w:tcPr>
-          <w:p/>
-        </w:tc>
-        <w:tc>
-          <w:tcPr>
-            <w:tcW w:w="2641" w:type="dxa"/>
-            <w:vAlign w:val="center"/>
-          </w:tcPr>
-          <w:p>
-            <w:pPr>
-              <w:jc w:val="left"/>
-            </w:pPr>
-            <w:r>
-              <w:rPr>
-                <w:b/>
-                <w:bCs/>
-              </w:rPr>
-              <w:t>Data acesso:</w:t>
-            </w:r>
-          </w:p>
-        </w:tc>
-        <w:tc>
-          <w:tcPr>
-            <w:tcW w:w="9948" w:type="dxa"/>
-          </w:tcPr>
-          <w:p/>
+          <w:p>
+            <w:pPr>
+              <w:rPr>
+                <w:b/>
+              </w:rPr>
+            </w:pPr>
+            <w:r>
+              <w:rPr>
+                <w:b/>
+              </w:rPr>
+              <w:t>10/09 de 2025</w:t>
+            </w:r>
+          </w:p>
         </w:tc>
       </w:tr>
       <w:tr>
@@ -238,7 +334,19 @@
             <w:gridSpan w:val="2"/>
             <w:vAlign w:val="center"/>
           </w:tcPr>
-          <w:p/>
+          <w:p>
+            <w:pPr>
+              <w:rPr>
+                <w:b/>
+              </w:rPr>
+            </w:pPr>
+            <w:r>
+              <w:rPr>
+                <w:b/>
+              </w:rPr>
+              <w:t>O artigo apresenta soluções tecnológicas que ajudam microempreendedores a economizar tempo, reduzir erros e melhorar a gestão do negócio.</w:t>
+            </w:r>
+          </w:p>
         </w:tc>
       </w:tr>
       <w:tr>
@@ -273,8 +381,17 @@
             <w:vAlign w:val="center"/>
           </w:tcPr>
           <w:p>
-            <w:bookmarkStart w:id="0" w:name="_GoBack"/>
-            <w:bookmarkEnd w:id="0"/>
+            <w:pPr>
+              <w:rPr>
+                <w:b/>
+              </w:rPr>
+            </w:pPr>
+            <w:r>
+              <w:rPr>
+                <w:b/>
+              </w:rPr>
+              <w:t>Automatização de tarefas, centralização de informações, melhoria na tomada de decisões.</w:t>
+            </w:r>
           </w:p>
         </w:tc>
       </w:tr>
@@ -309,7 +426,394 @@
             <w:gridSpan w:val="2"/>
             <w:vAlign w:val="center"/>
           </w:tcPr>
+          <w:p>
+            <w:pPr>
+              <w:rPr>
+                <w:b/>
+              </w:rPr>
+            </w:pPr>
+            <w:r>
+              <w:rPr>
+                <w:b/>
+              </w:rPr>
+              <w:t>“A tecnologia transforma a gestão, tornando-a mais simples, eficiente e profissional.”</w:t>
+            </w:r>
+          </w:p>
+        </w:tc>
+      </w:tr>
+    </w:tbl>
+    <w:p/>
+    <w:p>
+      <w:pPr>
+        <w:spacing w:after="160" w:line="259" w:lineRule="auto"/>
+        <w:jc w:val="left"/>
+      </w:pPr>
+      <w:r>
+        <w:br w:type="page"/>
+      </w:r>
+    </w:p>
+    <w:p/>
+    <w:tbl>
+      <w:tblPr>
+        <w:tblStyle w:val="Tabelacomgrade"/>
+        <w:tblW w:w="0" w:type="auto"/>
+        <w:tblLook w:val="04A0" w:firstRow="1" w:lastRow="0" w:firstColumn="1" w:lastColumn="0" w:noHBand="0" w:noVBand="1"/>
+      </w:tblPr>
+      <w:tblGrid>
+        <w:gridCol w:w="1404"/>
+        <w:gridCol w:w="2593"/>
+        <w:gridCol w:w="9996"/>
+      </w:tblGrid>
+      <w:tr>
+        <w:tc>
+          <w:tcPr>
+            <w:tcW w:w="988" w:type="dxa"/>
+            <w:vMerge w:val="restart"/>
+            <w:vAlign w:val="center"/>
+          </w:tcPr>
+          <w:p>
+            <w:pPr>
+              <w:jc w:val="center"/>
+              <w:rPr>
+                <w:b/>
+                <w:bCs/>
+              </w:rPr>
+            </w:pPr>
+            <w:r>
+              <w:rPr>
+                <w:b/>
+                <w:bCs/>
+              </w:rPr>
+              <w:t>2</w:t>
+            </w:r>
+          </w:p>
+        </w:tc>
+        <w:tc>
+          <w:tcPr>
+            <w:tcW w:w="2693" w:type="dxa"/>
+            <w:vAlign w:val="center"/>
+          </w:tcPr>
+          <w:p>
+            <w:pPr>
+              <w:jc w:val="left"/>
+            </w:pPr>
+            <w:r>
+              <w:rPr>
+                <w:b/>
+                <w:bCs/>
+              </w:rPr>
+              <w:t>Título:</w:t>
+            </w:r>
+          </w:p>
+        </w:tc>
+        <w:tc>
+          <w:tcPr>
+            <w:tcW w:w="10312" w:type="dxa"/>
+          </w:tcPr>
+          <w:p>
+            <w:pPr>
+              <w:rPr>
+                <w:b/>
+              </w:rPr>
+            </w:pPr>
+            <w:r>
+              <w:rPr>
+                <w:b/>
+              </w:rPr>
+              <w:t>Top 5 Sistemas Contábeis Para Contadores No Brasil – Contábeis</w:t>
+            </w:r>
+          </w:p>
+        </w:tc>
+      </w:tr>
+      <w:tr>
+        <w:tc>
+          <w:tcPr>
+            <w:tcW w:w="988" w:type="dxa"/>
+            <w:vMerge/>
+          </w:tcPr>
           <w:p/>
+        </w:tc>
+        <w:tc>
+          <w:tcPr>
+            <w:tcW w:w="2693" w:type="dxa"/>
+            <w:vAlign w:val="center"/>
+          </w:tcPr>
+          <w:p>
+            <w:pPr>
+              <w:jc w:val="left"/>
+            </w:pPr>
+            <w:r>
+              <w:rPr>
+                <w:b/>
+                <w:bCs/>
+              </w:rPr>
+              <w:t>Assunto:</w:t>
+            </w:r>
+          </w:p>
+        </w:tc>
+        <w:tc>
+          <w:tcPr>
+            <w:tcW w:w="10312" w:type="dxa"/>
+          </w:tcPr>
+          <w:p>
+            <w:pPr>
+              <w:rPr>
+                <w:b/>
+              </w:rPr>
+            </w:pPr>
+            <w:r>
+              <w:rPr>
+                <w:b/>
+              </w:rPr>
+              <w:t>Comparativo entre os principais sistemas contábeis utilizados por profissionais da área no Brasil.</w:t>
+            </w:r>
+          </w:p>
+        </w:tc>
+      </w:tr>
+      <w:tr>
+        <w:tc>
+          <w:tcPr>
+            <w:tcW w:w="988" w:type="dxa"/>
+            <w:vMerge/>
+          </w:tcPr>
+          <w:p/>
+        </w:tc>
+        <w:tc>
+          <w:tcPr>
+            <w:tcW w:w="2693" w:type="dxa"/>
+            <w:vAlign w:val="center"/>
+          </w:tcPr>
+          <w:p>
+            <w:pPr>
+              <w:jc w:val="left"/>
+            </w:pPr>
+            <w:r>
+              <w:rPr>
+                <w:b/>
+                <w:bCs/>
+              </w:rPr>
+              <w:t>Autor (es):</w:t>
+            </w:r>
+          </w:p>
+        </w:tc>
+        <w:tc>
+          <w:tcPr>
+            <w:tcW w:w="10312" w:type="dxa"/>
+          </w:tcPr>
+          <w:p>
+            <w:pPr>
+              <w:rPr>
+                <w:b/>
+              </w:rPr>
+            </w:pPr>
+            <w:r>
+              <w:rPr>
+                <w:b/>
+              </w:rPr>
+              <w:t>Redação Contábeis</w:t>
+            </w:r>
+            <w:r>
+              <w:rPr>
+                <w:b/>
+              </w:rPr>
+              <w:t>.</w:t>
+            </w:r>
+          </w:p>
+        </w:tc>
+      </w:tr>
+      <w:tr>
+        <w:tc>
+          <w:tcPr>
+            <w:tcW w:w="988" w:type="dxa"/>
+            <w:vMerge/>
+          </w:tcPr>
+          <w:p/>
+        </w:tc>
+        <w:tc>
+          <w:tcPr>
+            <w:tcW w:w="2693" w:type="dxa"/>
+            <w:vAlign w:val="center"/>
+          </w:tcPr>
+          <w:p>
+            <w:pPr>
+              <w:jc w:val="left"/>
+            </w:pPr>
+            <w:r>
+              <w:rPr>
+                <w:b/>
+                <w:bCs/>
+              </w:rPr>
+              <w:t>Link:</w:t>
+            </w:r>
+          </w:p>
+        </w:tc>
+        <w:tc>
+          <w:tcPr>
+            <w:tcW w:w="10312" w:type="dxa"/>
+          </w:tcPr>
+          <w:p>
+            <w:pPr>
+              <w:rPr>
+                <w:b/>
+              </w:rPr>
+            </w:pPr>
+            <w:r>
+              <w:rPr>
+                <w:b/>
+              </w:rPr>
+              <w:t>https://www.contabeis.com.br/noticias/68315/os-05-melhores-sistemas-contabeis-do-brasil/</w:t>
+            </w:r>
+          </w:p>
+        </w:tc>
+      </w:tr>
+      <w:tr>
+        <w:tc>
+          <w:tcPr>
+            <w:tcW w:w="988" w:type="dxa"/>
+            <w:vMerge/>
+          </w:tcPr>
+          <w:p/>
+        </w:tc>
+        <w:tc>
+          <w:tcPr>
+            <w:tcW w:w="2693" w:type="dxa"/>
+            <w:vAlign w:val="center"/>
+          </w:tcPr>
+          <w:p>
+            <w:pPr>
+              <w:jc w:val="left"/>
+            </w:pPr>
+            <w:r>
+              <w:rPr>
+                <w:b/>
+                <w:bCs/>
+              </w:rPr>
+              <w:t>Data acesso:</w:t>
+            </w:r>
+          </w:p>
+        </w:tc>
+        <w:tc>
+          <w:tcPr>
+            <w:tcW w:w="10312" w:type="dxa"/>
+          </w:tcPr>
+          <w:p>
+            <w:pPr>
+              <w:rPr>
+                <w:b/>
+              </w:rPr>
+            </w:pPr>
+            <w:r>
+              <w:rPr>
+                <w:b/>
+              </w:rPr>
+              <w:t>10/09 de 2025</w:t>
+            </w:r>
+          </w:p>
+        </w:tc>
+      </w:tr>
+      <w:tr>
+        <w:tc>
+          <w:tcPr>
+            <w:tcW w:w="988" w:type="dxa"/>
+          </w:tcPr>
+          <w:p>
+            <w:r>
+              <w:rPr>
+                <w:b/>
+              </w:rPr>
+              <w:t>Resumo</w:t>
+            </w:r>
+          </w:p>
+        </w:tc>
+        <w:tc>
+          <w:tcPr>
+            <w:tcW w:w="13005" w:type="dxa"/>
+            <w:gridSpan w:val="2"/>
+            <w:vAlign w:val="center"/>
+          </w:tcPr>
+          <w:p>
+            <w:pPr>
+              <w:rPr>
+                <w:b/>
+              </w:rPr>
+            </w:pPr>
+            <w:r>
+              <w:rPr>
+                <w:b/>
+              </w:rPr>
+              <w:t>O artigo compara os principais sistemas contábeis do Brasil, destacando suas vantagens e características específicas.</w:t>
+            </w:r>
+          </w:p>
+        </w:tc>
+      </w:tr>
+      <w:tr>
+        <w:tc>
+          <w:tcPr>
+            <w:tcW w:w="988" w:type="dxa"/>
+          </w:tcPr>
+          <w:p>
+            <w:r>
+              <w:rPr>
+                <w:b/>
+              </w:rPr>
+              <w:t>Dados úteis</w:t>
+            </w:r>
+          </w:p>
+        </w:tc>
+        <w:tc>
+          <w:tcPr>
+            <w:tcW w:w="13005" w:type="dxa"/>
+            <w:gridSpan w:val="2"/>
+            <w:vAlign w:val="center"/>
+          </w:tcPr>
+          <w:p>
+            <w:pPr>
+              <w:rPr>
+                <w:b/>
+              </w:rPr>
+            </w:pPr>
+            <w:r>
+              <w:rPr>
+                <w:b/>
+              </w:rPr>
+              <w:t>Integração de módulos, automação, relatórios personalizados, custo-benefício.</w:t>
+            </w:r>
+          </w:p>
+        </w:tc>
+      </w:tr>
+      <w:tr>
+        <w:tc>
+          <w:tcPr>
+            <w:tcW w:w="988" w:type="dxa"/>
+          </w:tcPr>
+          <w:p>
+            <w:r>
+              <w:rPr>
+                <w:b/>
+              </w:rPr>
+              <w:t>Trechos relevantes</w:t>
+            </w:r>
+          </w:p>
+        </w:tc>
+        <w:tc>
+          <w:tcPr>
+            <w:tcW w:w="13005" w:type="dxa"/>
+            <w:gridSpan w:val="2"/>
+            <w:vAlign w:val="center"/>
+          </w:tcPr>
+          <w:p>
+            <w:pPr>
+              <w:rPr>
+                <w:b/>
+              </w:rPr>
+            </w:pPr>
+            <w:r>
+              <w:rPr>
+                <w:b/>
+              </w:rPr>
+              <w:t>“Escolher um bom sistema contábil é essencial para garantir produtividade, segurança e conformidade legal.</w:t>
+            </w:r>
+          </w:p>
         </w:tc>
       </w:tr>
     </w:tbl>
@@ -338,7 +842,7 @@
       <w:tr>
         <w:tc>
           <w:tcPr>
-            <w:tcW w:w="988" w:type="dxa"/>
+            <w:tcW w:w="1404" w:type="dxa"/>
             <w:vMerge w:val="restart"/>
             <w:vAlign w:val="center"/>
           </w:tcPr>
@@ -355,13 +859,13 @@
                 <w:b/>
                 <w:bCs/>
               </w:rPr>
-              <w:t>2</w:t>
-            </w:r>
-          </w:p>
-        </w:tc>
-        <w:tc>
-          <w:tcPr>
-            <w:tcW w:w="2693" w:type="dxa"/>
+              <w:t>3</w:t>
+            </w:r>
+          </w:p>
+        </w:tc>
+        <w:tc>
+          <w:tcPr>
+            <w:tcW w:w="2641" w:type="dxa"/>
             <w:vAlign w:val="center"/>
           </w:tcPr>
           <w:p>
@@ -379,22 +883,119 @@
         </w:tc>
         <w:tc>
           <w:tcPr>
-            <w:tcW w:w="10312" w:type="dxa"/>
+            <w:tcW w:w="9948" w:type="dxa"/>
+          </w:tcPr>
+          <w:p>
+            <w:pPr>
+              <w:rPr>
+                <w:b/>
+              </w:rPr>
+            </w:pPr>
+            <w:r>
+              <w:rPr>
+                <w:b/>
+              </w:rPr>
+              <w:t>10 Melhores Software de Contabilidade Para Pequenas Empresas – Bitrix24</w:t>
+            </w:r>
+          </w:p>
+        </w:tc>
+      </w:tr>
+      <w:tr>
+        <w:tc>
+          <w:tcPr>
+            <w:tcW w:w="1404" w:type="dxa"/>
+            <w:vMerge/>
           </w:tcPr>
           <w:p/>
         </w:tc>
-      </w:tr>
-      <w:tr>
-        <w:tc>
-          <w:tcPr>
-            <w:tcW w:w="988" w:type="dxa"/>
+        <w:tc>
+          <w:tcPr>
+            <w:tcW w:w="2641" w:type="dxa"/>
+            <w:vAlign w:val="center"/>
+          </w:tcPr>
+          <w:p>
+            <w:pPr>
+              <w:jc w:val="left"/>
+            </w:pPr>
+            <w:r>
+              <w:rPr>
+                <w:b/>
+                <w:bCs/>
+              </w:rPr>
+              <w:t>Assunto:</w:t>
+            </w:r>
+          </w:p>
+        </w:tc>
+        <w:tc>
+          <w:tcPr>
+            <w:tcW w:w="9948" w:type="dxa"/>
+          </w:tcPr>
+          <w:p>
+            <w:pPr>
+              <w:spacing w:after="0" w:line="240" w:lineRule="auto"/>
+              <w:jc w:val="left"/>
+              <w:rPr>
+                <w:rFonts w:eastAsia="Times New Roman" w:cs="Arial"/>
+                <w:b/>
+                <w:szCs w:val="24"/>
+                <w:lang w:eastAsia="pt-BR"/>
+              </w:rPr>
+            </w:pPr>
+            <w:r>
+              <w:rPr>
+                <w:rFonts w:eastAsia="Times New Roman" w:cs="Arial"/>
+                <w:b/>
+                <w:szCs w:val="24"/>
+                <w:lang w:eastAsia="pt-BR"/>
+              </w:rPr>
+              <w:t xml:space="preserve"> Apresenta softwares que ajudam pequenas empresas e </w:t>
+            </w:r>
+            <w:proofErr w:type="spellStart"/>
+            <w:r>
+              <w:rPr>
+                <w:rFonts w:eastAsia="Times New Roman" w:cs="Arial"/>
+                <w:b/>
+                <w:szCs w:val="24"/>
+                <w:lang w:eastAsia="pt-BR"/>
+              </w:rPr>
+              <w:t>MEIs</w:t>
+            </w:r>
+            <w:proofErr w:type="spellEnd"/>
+            <w:r>
+              <w:rPr>
+                <w:rFonts w:eastAsia="Times New Roman" w:cs="Arial"/>
+                <w:b/>
+                <w:szCs w:val="24"/>
+                <w:lang w:eastAsia="pt-BR"/>
+              </w:rPr>
+              <w:t xml:space="preserve"> a manterem suas finanças organizadas, com funcionalidades como emissão de boletos e integração fiscal. </w:t>
+            </w:r>
+          </w:p>
+          <w:p>
+            <w:pPr>
+              <w:spacing w:after="0" w:line="240" w:lineRule="auto"/>
+              <w:jc w:val="left"/>
+              <w:rPr>
+                <w:rFonts w:eastAsia="Times New Roman" w:cs="Arial"/>
+                <w:b/>
+                <w:szCs w:val="24"/>
+                <w:lang w:eastAsia="pt-BR"/>
+              </w:rPr>
+            </w:pPr>
+          </w:p>
+        </w:tc>
+      </w:tr>
+      <w:tr>
+        <w:tc>
+          <w:tcPr>
+            <w:tcW w:w="1404" w:type="dxa"/>
             <w:vMerge/>
           </w:tcPr>
           <w:p/>
         </w:tc>
         <w:tc>
           <w:tcPr>
-            <w:tcW w:w="2693" w:type="dxa"/>
+            <w:tcW w:w="2641" w:type="dxa"/>
             <w:vAlign w:val="center"/>
           </w:tcPr>
           <w:p>
@@ -406,28 +1007,85 @@
                 <w:b/>
                 <w:bCs/>
               </w:rPr>
-              <w:t>Assunto:</w:t>
-            </w:r>
-          </w:p>
-        </w:tc>
-        <w:tc>
-          <w:tcPr>
-            <w:tcW w:w="10312" w:type="dxa"/>
+              <w:t>Autor (es):</w:t>
+            </w:r>
+          </w:p>
+        </w:tc>
+        <w:tc>
+          <w:tcPr>
+            <w:tcW w:w="9948" w:type="dxa"/>
+          </w:tcPr>
+          <w:p>
+            <w:pPr>
+              <w:rPr>
+                <w:b/>
+              </w:rPr>
+            </w:pPr>
+            <w:r>
+              <w:rPr>
+                <w:b/>
+              </w:rPr>
+              <w:t>Ariane Jaeger.</w:t>
+            </w:r>
+          </w:p>
+        </w:tc>
+      </w:tr>
+      <w:tr>
+        <w:tc>
+          <w:tcPr>
+            <w:tcW w:w="1404" w:type="dxa"/>
+            <w:vMerge/>
           </w:tcPr>
           <w:p/>
         </w:tc>
-      </w:tr>
-      <w:tr>
-        <w:tc>
-          <w:tcPr>
-            <w:tcW w:w="988" w:type="dxa"/>
+        <w:tc>
+          <w:tcPr>
+            <w:tcW w:w="2641" w:type="dxa"/>
+            <w:vAlign w:val="center"/>
+          </w:tcPr>
+          <w:p>
+            <w:pPr>
+              <w:jc w:val="left"/>
+            </w:pPr>
+            <w:r>
+              <w:rPr>
+                <w:b/>
+                <w:bCs/>
+              </w:rPr>
+              <w:t>Link:</w:t>
+            </w:r>
+          </w:p>
+        </w:tc>
+        <w:tc>
+          <w:tcPr>
+            <w:tcW w:w="9948" w:type="dxa"/>
+          </w:tcPr>
+          <w:p>
+            <w:pPr>
+              <w:rPr>
+                <w:b/>
+              </w:rPr>
+            </w:pPr>
+            <w:r>
+              <w:rPr>
+                <w:b/>
+              </w:rPr>
+              <w:t>https://www.bitrix24.com.br/articles/10-melhores-softwares-de-contabilidade-para-pequenas-empresas.php</w:t>
+            </w:r>
+          </w:p>
+        </w:tc>
+      </w:tr>
+      <w:tr>
+        <w:tc>
+          <w:tcPr>
+            <w:tcW w:w="1404" w:type="dxa"/>
             <w:vMerge/>
           </w:tcPr>
           <w:p/>
         </w:tc>
         <w:tc>
           <w:tcPr>
-            <w:tcW w:w="2693" w:type="dxa"/>
+            <w:tcW w:w="2641" w:type="dxa"/>
             <w:vAlign w:val="center"/>
           </w:tcPr>
           <w:p>
@@ -439,87 +1097,33 @@
                 <w:b/>
                 <w:bCs/>
               </w:rPr>
-              <w:t>Autor (es):</w:t>
-            </w:r>
-          </w:p>
-        </w:tc>
-        <w:tc>
-          <w:tcPr>
-            <w:tcW w:w="10312" w:type="dxa"/>
-          </w:tcPr>
-          <w:p/>
-        </w:tc>
-      </w:tr>
-      <w:tr>
-        <w:tc>
-          <w:tcPr>
-            <w:tcW w:w="988" w:type="dxa"/>
-            <w:vMerge/>
-          </w:tcPr>
-          <w:p/>
-        </w:tc>
-        <w:tc>
-          <w:tcPr>
-            <w:tcW w:w="2693" w:type="dxa"/>
-            <w:vAlign w:val="center"/>
-          </w:tcPr>
-          <w:p>
-            <w:pPr>
-              <w:jc w:val="left"/>
-            </w:pPr>
-            <w:r>
-              <w:rPr>
-                <w:b/>
-                <w:bCs/>
-              </w:rPr>
-              <w:t>Link:</w:t>
-            </w:r>
-          </w:p>
-        </w:tc>
-        <w:tc>
-          <w:tcPr>
-            <w:tcW w:w="10312" w:type="dxa"/>
-          </w:tcPr>
-          <w:p/>
-        </w:tc>
-      </w:tr>
-      <w:tr>
-        <w:tc>
-          <w:tcPr>
-            <w:tcW w:w="988" w:type="dxa"/>
-            <w:vMerge/>
-          </w:tcPr>
-          <w:p/>
-        </w:tc>
-        <w:tc>
-          <w:tcPr>
-            <w:tcW w:w="2693" w:type="dxa"/>
-            <w:vAlign w:val="center"/>
-          </w:tcPr>
-          <w:p>
-            <w:pPr>
-              <w:jc w:val="left"/>
-            </w:pPr>
-            <w:r>
-              <w:rPr>
-                <w:b/>
-                <w:bCs/>
-              </w:rPr>
               <w:t>Data acesso:</w:t>
             </w:r>
           </w:p>
         </w:tc>
         <w:tc>
           <w:tcPr>
-            <w:tcW w:w="10312" w:type="dxa"/>
-          </w:tcPr>
-          <w:p/>
-        </w:tc>
-      </w:tr>
-      <w:tr>
-        <w:tc>
-          <w:tcPr>
-            <w:tcW w:w="988" w:type="dxa"/>
+            <w:tcW w:w="9948" w:type="dxa"/>
+          </w:tcPr>
+          <w:p>
+            <w:pPr>
+              <w:rPr>
+                <w:b/>
+              </w:rPr>
+            </w:pPr>
+            <w:r>
+              <w:rPr>
+                <w:b/>
+              </w:rPr>
+              <w:t>10/09 de 2025</w:t>
+            </w:r>
+          </w:p>
+        </w:tc>
+      </w:tr>
+      <w:tr>
+        <w:tc>
+          <w:tcPr>
+            <w:tcW w:w="1404" w:type="dxa"/>
           </w:tcPr>
           <w:p>
             <w:r>
@@ -532,17 +1136,29 @@
         </w:tc>
         <w:tc>
           <w:tcPr>
-            <w:tcW w:w="13005" w:type="dxa"/>
+            <w:tcW w:w="12589" w:type="dxa"/>
             <w:gridSpan w:val="2"/>
             <w:vAlign w:val="center"/>
           </w:tcPr>
-          <w:p/>
-        </w:tc>
-      </w:tr>
-      <w:tr>
-        <w:tc>
-          <w:tcPr>
-            <w:tcW w:w="988" w:type="dxa"/>
+          <w:p>
+            <w:pPr>
+              <w:rPr>
+                <w:b/>
+              </w:rPr>
+            </w:pPr>
+            <w:r>
+              <w:rPr>
+                <w:b/>
+              </w:rPr>
+              <w:t>Lista os principais softwares contábeis para pequenas empresas, destacando suas funcionalidades e benefícios.</w:t>
+            </w:r>
+          </w:p>
+        </w:tc>
+      </w:tr>
+      <w:tr>
+        <w:tc>
+          <w:tcPr>
+            <w:tcW w:w="1404" w:type="dxa"/>
           </w:tcPr>
           <w:p>
             <w:r>
@@ -555,17 +1171,29 @@
         </w:tc>
         <w:tc>
           <w:tcPr>
-            <w:tcW w:w="13005" w:type="dxa"/>
+            <w:tcW w:w="12589" w:type="dxa"/>
             <w:gridSpan w:val="2"/>
             <w:vAlign w:val="center"/>
           </w:tcPr>
-          <w:p/>
-        </w:tc>
-      </w:tr>
-      <w:tr>
-        <w:tc>
-          <w:tcPr>
-            <w:tcW w:w="988" w:type="dxa"/>
+          <w:p>
+            <w:pPr>
+              <w:rPr>
+                <w:b/>
+              </w:rPr>
+            </w:pPr>
+            <w:r>
+              <w:rPr>
+                <w:b/>
+              </w:rPr>
+              <w:t>Controle de fluxo de caixa, emissão de notas fiscais, integração com obrigações fiscais.</w:t>
+            </w:r>
+          </w:p>
+        </w:tc>
+      </w:tr>
+      <w:tr>
+        <w:tc>
+          <w:tcPr>
+            <w:tcW w:w="1404" w:type="dxa"/>
           </w:tcPr>
           <w:p>
             <w:r>
@@ -578,11 +1206,37 @@
         </w:tc>
         <w:tc>
           <w:tcPr>
-            <w:tcW w:w="13005" w:type="dxa"/>
+            <w:tcW w:w="12589" w:type="dxa"/>
             <w:gridSpan w:val="2"/>
             <w:vAlign w:val="center"/>
           </w:tcPr>
-          <w:p/>
+          <w:p>
+            <w:pPr>
+              <w:rPr>
+                <w:b/>
+              </w:rPr>
+            </w:pPr>
+            <w:r>
+              <w:rPr>
+                <w:b/>
+              </w:rPr>
+              <w:t xml:space="preserve">“Mesmo para </w:t>
+            </w:r>
+            <w:proofErr w:type="spellStart"/>
+            <w:r>
+              <w:rPr>
+                <w:b/>
+              </w:rPr>
+              <w:t>MEIs</w:t>
+            </w:r>
+            <w:proofErr w:type="spellEnd"/>
+            <w:r>
+              <w:rPr>
+                <w:b/>
+              </w:rPr>
+              <w:t>, essas ferramentas ajudam a evitar problemas fiscais e manter a empresa saudável.”</w:t>
+            </w:r>
+          </w:p>
         </w:tc>
       </w:tr>
     </w:tbl>
@@ -628,7 +1282,7 @@
                 <w:b/>
                 <w:bCs/>
               </w:rPr>
-              <w:t>3</w:t>
+              <w:t>4</w:t>
             </w:r>
           </w:p>
         </w:tc>
@@ -654,8 +1308,79 @@
           <w:tcPr>
             <w:tcW w:w="9948" w:type="dxa"/>
           </w:tcPr>
+          <w:p>
+            <w:pPr>
+              <w:rPr>
+                <w:b/>
+              </w:rPr>
+            </w:pPr>
+            <w:r>
+              <w:rPr>
+                <w:b/>
+              </w:rPr>
+              <w:t>Conheça a planilha amiga das finanças para MEI – Sebrae</w:t>
+            </w:r>
+          </w:p>
+        </w:tc>
+      </w:tr>
+      <w:tr>
+        <w:tc>
+          <w:tcPr>
+            <w:tcW w:w="1404" w:type="dxa"/>
+            <w:vMerge/>
+          </w:tcPr>
           <w:p/>
         </w:tc>
+        <w:tc>
+          <w:tcPr>
+            <w:tcW w:w="2641" w:type="dxa"/>
+            <w:vAlign w:val="center"/>
+          </w:tcPr>
+          <w:p>
+            <w:pPr>
+              <w:jc w:val="left"/>
+            </w:pPr>
+            <w:r>
+              <w:rPr>
+                <w:b/>
+                <w:bCs/>
+              </w:rPr>
+              <w:t>Assunto:</w:t>
+            </w:r>
+          </w:p>
+        </w:tc>
+        <w:tc>
+          <w:tcPr>
+            <w:tcW w:w="9948" w:type="dxa"/>
+          </w:tcPr>
+          <w:p>
+            <w:pPr>
+              <w:rPr>
+                <w:b/>
+              </w:rPr>
+            </w:pPr>
+            <w:r>
+              <w:rPr>
+                <w:b/>
+              </w:rPr>
+              <w:t xml:space="preserve">A planilha ajuda </w:t>
+            </w:r>
+            <w:proofErr w:type="spellStart"/>
+            <w:r>
+              <w:rPr>
+                <w:b/>
+              </w:rPr>
+              <w:t>MEIs</w:t>
+            </w:r>
+            <w:proofErr w:type="spellEnd"/>
+            <w:r>
+              <w:rPr>
+                <w:b/>
+              </w:rPr>
+              <w:t xml:space="preserve"> a organizarem suas finanças, evitando erros comuns e promovendo uma gestão mais eficiente.</w:t>
+            </w:r>
+          </w:p>
+        </w:tc>
       </w:tr>
       <w:tr>
         <w:tc>
@@ -679,7 +1404,7 @@
                 <w:b/>
                 <w:bCs/>
               </w:rPr>
-              <w:t>Assunto:</w:t>
+              <w:t>Autor (es):</w:t>
             </w:r>
           </w:p>
         </w:tc>
@@ -687,8 +1412,71 @@
           <w:tcPr>
             <w:tcW w:w="9948" w:type="dxa"/>
           </w:tcPr>
+          <w:p>
+            <w:pPr>
+              <w:rPr>
+                <w:b/>
+              </w:rPr>
+            </w:pPr>
+            <w:r>
+              <w:rPr>
+                <w:b/>
+              </w:rPr>
+              <w:t>Sebrae</w:t>
+            </w:r>
+            <w:r>
+              <w:rPr>
+                <w:b/>
+              </w:rPr>
+              <w:t>.</w:t>
+            </w:r>
+          </w:p>
+        </w:tc>
+      </w:tr>
+      <w:tr>
+        <w:tc>
+          <w:tcPr>
+            <w:tcW w:w="1404" w:type="dxa"/>
+            <w:vMerge/>
+          </w:tcPr>
           <w:p/>
         </w:tc>
+        <w:tc>
+          <w:tcPr>
+            <w:tcW w:w="2641" w:type="dxa"/>
+            <w:vAlign w:val="center"/>
+          </w:tcPr>
+          <w:p>
+            <w:pPr>
+              <w:jc w:val="left"/>
+            </w:pPr>
+            <w:r>
+              <w:rPr>
+                <w:b/>
+                <w:bCs/>
+              </w:rPr>
+              <w:t>Link:</w:t>
+            </w:r>
+          </w:p>
+        </w:tc>
+        <w:tc>
+          <w:tcPr>
+            <w:tcW w:w="9948" w:type="dxa"/>
+          </w:tcPr>
+          <w:p>
+            <w:pPr>
+              <w:rPr>
+                <w:b/>
+              </w:rPr>
+            </w:pPr>
+            <w:r>
+              <w:rPr>
+                <w:b/>
+              </w:rPr>
+              <w:t>https://sebrae.com.br/sites/PortalSebrae/ufs/pe/artigos/conheca-a-planilha-amiga-de-financas-para-o-mei</w:t>
+            </w:r>
+          </w:p>
+        </w:tc>
       </w:tr>
       <w:tr>
         <w:tc>
@@ -712,7 +1500,7 @@
                 <w:b/>
                 <w:bCs/>
               </w:rPr>
-              <w:t>Autor (es):</w:t>
+              <w:t>Data acesso:</w:t>
             </w:r>
           </w:p>
         </w:tc>
@@ -720,73 +1508,25 @@
           <w:tcPr>
             <w:tcW w:w="9948" w:type="dxa"/>
           </w:tcPr>
-          <w:p/>
-        </w:tc>
-      </w:tr>
-      <w:tr>
-        <w:tc>
-          <w:tcPr>
-            <w:tcW w:w="1404" w:type="dxa"/>
-            <w:vMerge/>
-          </w:tcPr>
-          <w:p/>
-        </w:tc>
-        <w:tc>
-          <w:tcPr>
-            <w:tcW w:w="2641" w:type="dxa"/>
-            <w:vAlign w:val="center"/>
-          </w:tcPr>
-          <w:p>
-            <w:pPr>
-              <w:jc w:val="left"/>
-            </w:pPr>
-            <w:r>
-              <w:rPr>
-                <w:b/>
-                <w:bCs/>
-              </w:rPr>
-              <w:t>Link:</w:t>
-            </w:r>
-          </w:p>
-        </w:tc>
-        <w:tc>
-          <w:tcPr>
-            <w:tcW w:w="9948" w:type="dxa"/>
-          </w:tcPr>
-          <w:p/>
-        </w:tc>
-      </w:tr>
-      <w:tr>
-        <w:tc>
-          <w:tcPr>
-            <w:tcW w:w="1404" w:type="dxa"/>
-            <w:vMerge/>
-          </w:tcPr>
-          <w:p/>
-        </w:tc>
-        <w:tc>
-          <w:tcPr>
-            <w:tcW w:w="2641" w:type="dxa"/>
-            <w:vAlign w:val="center"/>
-          </w:tcPr>
-          <w:p>
-            <w:pPr>
-              <w:jc w:val="left"/>
-            </w:pPr>
-            <w:r>
-              <w:rPr>
-                <w:b/>
-                <w:bCs/>
-              </w:rPr>
-              <w:t>Data acesso:</w:t>
-            </w:r>
-          </w:p>
-        </w:tc>
-        <w:tc>
-          <w:tcPr>
-            <w:tcW w:w="9948" w:type="dxa"/>
-          </w:tcPr>
-          <w:p/>
+          <w:p>
+            <w:pPr>
+              <w:rPr>
+                <w:b/>
+              </w:rPr>
+            </w:pPr>
+            <w:r>
+              <w:rPr>
+                <w:b/>
+              </w:rPr>
+              <w:t>11/09 de 2025</w:t>
+            </w:r>
+            <w:r>
+              <w:rPr>
+                <w:b/>
+              </w:rPr>
+              <w:t>.</w:t>
+            </w:r>
+          </w:p>
         </w:tc>
       </w:tr>
       <w:tr>
@@ -809,7 +1549,19 @@
             <w:gridSpan w:val="2"/>
             <w:vAlign w:val="center"/>
           </w:tcPr>
-          <w:p/>
+          <w:p>
+            <w:pPr>
+              <w:rPr>
+                <w:b/>
+              </w:rPr>
+            </w:pPr>
+            <w:r>
+              <w:rPr>
+                <w:b/>
+              </w:rPr>
+              <w:t>Ferramenta prática para controle financeiro do MEI, promovendo segurança e sustentabilidade.</w:t>
+            </w:r>
+          </w:p>
         </w:tc>
       </w:tr>
       <w:tr>
@@ -832,7 +1584,19 @@
             <w:gridSpan w:val="2"/>
             <w:vAlign w:val="center"/>
           </w:tcPr>
-          <w:p/>
+          <w:p>
+            <w:pPr>
+              <w:rPr>
+                <w:b/>
+              </w:rPr>
+            </w:pPr>
+            <w:r>
+              <w:rPr>
+                <w:b/>
+              </w:rPr>
+              <w:t>Controle de fluxo de caixa, demonstrativo de resultados, separação de gastos pessoais e empresariais.</w:t>
+            </w:r>
+          </w:p>
         </w:tc>
       </w:tr>
       <w:tr>
@@ -855,7 +1619,19 @@
             <w:gridSpan w:val="2"/>
             <w:vAlign w:val="center"/>
           </w:tcPr>
-          <w:p/>
+          <w:p>
+            <w:pPr>
+              <w:rPr>
+                <w:b/>
+              </w:rPr>
+            </w:pPr>
+            <w:r>
+              <w:rPr>
+                <w:b/>
+              </w:rPr>
+              <w:t>“Controlar as finanças desde o início do negócio traz segurança, facilita decisões e evita endividamento.”</w:t>
+            </w:r>
+          </w:p>
         </w:tc>
       </w:tr>
     </w:tbl>
@@ -896,12 +1672,13 @@
                 <w:bCs/>
               </w:rPr>
             </w:pPr>
-            <w:r>
-              <w:rPr>
-                <w:b/>
-                <w:bCs/>
-              </w:rPr>
-              <w:t>4</w:t>
+            <w:bookmarkStart w:id="0" w:name="_GoBack" w:colFirst="2" w:colLast="2"/>
+            <w:r>
+              <w:rPr>
+                <w:b/>
+                <w:bCs/>
+              </w:rPr>
+              <w:t>5</w:t>
             </w:r>
           </w:p>
         </w:tc>
@@ -927,8 +1704,99 @@
           <w:tcPr>
             <w:tcW w:w="9948" w:type="dxa"/>
           </w:tcPr>
+          <w:p>
+            <w:pPr>
+              <w:rPr>
+                <w:b/>
+              </w:rPr>
+            </w:pPr>
+            <w:r>
+              <w:rPr>
+                <w:b/>
+              </w:rPr>
+              <w:t xml:space="preserve">Novas regras de </w:t>
+            </w:r>
+            <w:proofErr w:type="spellStart"/>
+            <w:r>
+              <w:rPr>
+                <w:b/>
+              </w:rPr>
+              <w:t>NFe</w:t>
+            </w:r>
+            <w:proofErr w:type="spellEnd"/>
+            <w:r>
+              <w:rPr>
+                <w:b/>
+              </w:rPr>
+              <w:t xml:space="preserve"> para MEI e Simples – Reforma Tributária</w:t>
+            </w:r>
+            <w:r>
+              <w:rPr>
+                <w:b/>
+              </w:rPr>
+              <w:t>.</w:t>
+            </w:r>
+          </w:p>
+        </w:tc>
+      </w:tr>
+      <w:tr>
+        <w:tc>
+          <w:tcPr>
+            <w:tcW w:w="1404" w:type="dxa"/>
+            <w:vMerge/>
+          </w:tcPr>
           <w:p/>
         </w:tc>
+        <w:tc>
+          <w:tcPr>
+            <w:tcW w:w="2641" w:type="dxa"/>
+            <w:vAlign w:val="center"/>
+          </w:tcPr>
+          <w:p>
+            <w:pPr>
+              <w:jc w:val="left"/>
+            </w:pPr>
+            <w:r>
+              <w:rPr>
+                <w:b/>
+                <w:bCs/>
+              </w:rPr>
+              <w:t>Assunto:</w:t>
+            </w:r>
+          </w:p>
+        </w:tc>
+        <w:tc>
+          <w:tcPr>
+            <w:tcW w:w="9948" w:type="dxa"/>
+          </w:tcPr>
+          <w:p>
+            <w:pPr>
+              <w:rPr>
+                <w:b/>
+              </w:rPr>
+            </w:pPr>
+            <w:r>
+              <w:rPr>
+                <w:b/>
+              </w:rPr>
+              <w:t xml:space="preserve">Mudanças nas regras de emissão de NF-e para </w:t>
+            </w:r>
+            <w:proofErr w:type="spellStart"/>
+            <w:r>
+              <w:rPr>
+                <w:b/>
+              </w:rPr>
+              <w:t>MEIs</w:t>
+            </w:r>
+            <w:proofErr w:type="spellEnd"/>
+            <w:r>
+              <w:rPr>
+                <w:b/>
+              </w:rPr>
+              <w:t xml:space="preserve"> e empresas do Simples Nacional, com novas exigências e categorias.</w:t>
+            </w:r>
+          </w:p>
+        </w:tc>
       </w:tr>
       <w:tr>
         <w:tc>
@@ -952,7 +1820,7 @@
                 <w:b/>
                 <w:bCs/>
               </w:rPr>
-              <w:t>Assunto:</w:t>
+              <w:t>Autor (es):</w:t>
             </w:r>
           </w:p>
         </w:tc>
@@ -960,8 +1828,79 @@
           <w:tcPr>
             <w:tcW w:w="9948" w:type="dxa"/>
           </w:tcPr>
+          <w:p>
+            <w:pPr>
+              <w:rPr>
+                <w:b/>
+              </w:rPr>
+            </w:pPr>
+            <w:r>
+              <w:rPr>
+                <w:b/>
+              </w:rPr>
+              <w:t xml:space="preserve">Juliana </w:t>
+            </w:r>
+            <w:proofErr w:type="spellStart"/>
+            <w:r>
+              <w:rPr>
+                <w:b/>
+              </w:rPr>
+              <w:t>Moratto</w:t>
+            </w:r>
+            <w:proofErr w:type="spellEnd"/>
+            <w:r>
+              <w:rPr>
+                <w:b/>
+              </w:rPr>
+              <w:t>.</w:t>
+            </w:r>
+          </w:p>
+        </w:tc>
+      </w:tr>
+      <w:tr>
+        <w:tc>
+          <w:tcPr>
+            <w:tcW w:w="1404" w:type="dxa"/>
+            <w:vMerge/>
+          </w:tcPr>
           <w:p/>
         </w:tc>
+        <w:tc>
+          <w:tcPr>
+            <w:tcW w:w="2641" w:type="dxa"/>
+            <w:vAlign w:val="center"/>
+          </w:tcPr>
+          <w:p>
+            <w:pPr>
+              <w:jc w:val="left"/>
+            </w:pPr>
+            <w:r>
+              <w:rPr>
+                <w:b/>
+                <w:bCs/>
+              </w:rPr>
+              <w:t>Link:</w:t>
+            </w:r>
+          </w:p>
+        </w:tc>
+        <w:tc>
+          <w:tcPr>
+            <w:tcW w:w="9948" w:type="dxa"/>
+          </w:tcPr>
+          <w:p>
+            <w:pPr>
+              <w:rPr>
+                <w:b/>
+              </w:rPr>
+            </w:pPr>
+            <w:r>
+              <w:rPr>
+                <w:b/>
+              </w:rPr>
+              <w:t>https://www.contabeis.com.br/noticias/71264/reforma-tributaria-altera-emissao-de-nf-e-para-mei-e-simples/</w:t>
+            </w:r>
+          </w:p>
+        </w:tc>
       </w:tr>
       <w:tr>
         <w:tc>
@@ -985,7 +1924,7 @@
                 <w:b/>
                 <w:bCs/>
               </w:rPr>
-              <w:t>Autor (es):</w:t>
+              <w:t>Data acesso:</w:t>
             </w:r>
           </w:p>
         </w:tc>
@@ -993,73 +1932,19 @@
           <w:tcPr>
             <w:tcW w:w="9948" w:type="dxa"/>
           </w:tcPr>
-          <w:p/>
-        </w:tc>
-      </w:tr>
-      <w:tr>
-        <w:tc>
-          <w:tcPr>
-            <w:tcW w:w="1404" w:type="dxa"/>
-            <w:vMerge/>
-          </w:tcPr>
-          <w:p/>
-        </w:tc>
-        <w:tc>
-          <w:tcPr>
-            <w:tcW w:w="2641" w:type="dxa"/>
-            <w:vAlign w:val="center"/>
-          </w:tcPr>
-          <w:p>
-            <w:pPr>
-              <w:jc w:val="left"/>
-            </w:pPr>
-            <w:r>
-              <w:rPr>
-                <w:b/>
-                <w:bCs/>
-              </w:rPr>
-              <w:t>Link:</w:t>
-            </w:r>
-          </w:p>
-        </w:tc>
-        <w:tc>
-          <w:tcPr>
-            <w:tcW w:w="9948" w:type="dxa"/>
-          </w:tcPr>
-          <w:p/>
-        </w:tc>
-      </w:tr>
-      <w:tr>
-        <w:tc>
-          <w:tcPr>
-            <w:tcW w:w="1404" w:type="dxa"/>
-            <w:vMerge/>
-          </w:tcPr>
-          <w:p/>
-        </w:tc>
-        <w:tc>
-          <w:tcPr>
-            <w:tcW w:w="2641" w:type="dxa"/>
-            <w:vAlign w:val="center"/>
-          </w:tcPr>
-          <w:p>
-            <w:pPr>
-              <w:jc w:val="left"/>
-            </w:pPr>
-            <w:r>
-              <w:rPr>
-                <w:b/>
-                <w:bCs/>
-              </w:rPr>
-              <w:t>Data acesso:</w:t>
-            </w:r>
-          </w:p>
-        </w:tc>
-        <w:tc>
-          <w:tcPr>
-            <w:tcW w:w="9948" w:type="dxa"/>
-          </w:tcPr>
-          <w:p/>
+          <w:p>
+            <w:pPr>
+              <w:rPr>
+                <w:b/>
+              </w:rPr>
+            </w:pPr>
+            <w:r>
+              <w:rPr>
+                <w:b/>
+              </w:rPr>
+              <w:t>12/09 de 2025</w:t>
+            </w:r>
+          </w:p>
         </w:tc>
       </w:tr>
       <w:tr>
@@ -1082,7 +1967,19 @@
             <w:gridSpan w:val="2"/>
             <w:vAlign w:val="center"/>
           </w:tcPr>
-          <w:p/>
+          <w:p>
+            <w:pPr>
+              <w:rPr>
+                <w:b/>
+              </w:rPr>
+            </w:pPr>
+            <w:r>
+              <w:rPr>
+                <w:b/>
+              </w:rPr>
+              <w:t>A reforma tributária traz mudanças graduais na emissão de NF-e, exigindo adaptação dos sistemas contábeis.</w:t>
+            </w:r>
+          </w:p>
         </w:tc>
       </w:tr>
       <w:tr>
@@ -1105,7 +2002,19 @@
             <w:gridSpan w:val="2"/>
             <w:vAlign w:val="center"/>
           </w:tcPr>
-          <w:p/>
+          <w:p>
+            <w:pPr>
+              <w:rPr>
+                <w:b/>
+              </w:rPr>
+            </w:pPr>
+            <w:r>
+              <w:rPr>
+                <w:b/>
+              </w:rPr>
+              <w:t>Novos tributos (IBS e CBS), Nota Técnica 2025/002, adaptação até 2032.</w:t>
+            </w:r>
+          </w:p>
         </w:tc>
       </w:tr>
       <w:tr>
@@ -1128,282 +2037,22 @@
             <w:gridSpan w:val="2"/>
             <w:vAlign w:val="center"/>
           </w:tcPr>
-          <w:p/>
-        </w:tc>
-      </w:tr>
-    </w:tbl>
-    <w:p/>
-    <w:p>
-      <w:pPr>
-        <w:spacing w:after="160" w:line="259" w:lineRule="auto"/>
-        <w:jc w:val="left"/>
-      </w:pPr>
-      <w:r>
-        <w:br w:type="page"/>
-      </w:r>
-    </w:p>
-    <w:p/>
-    <w:tbl>
-      <w:tblPr>
-        <w:tblStyle w:val="Tabelacomgrade"/>
-        <w:tblW w:w="0" w:type="auto"/>
-        <w:tblLook w:val="04A0" w:firstRow="1" w:lastRow="0" w:firstColumn="1" w:lastColumn="0" w:noHBand="0" w:noVBand="1"/>
-      </w:tblPr>
-      <w:tblGrid>
-        <w:gridCol w:w="1404"/>
-        <w:gridCol w:w="2641"/>
-        <w:gridCol w:w="9948"/>
-      </w:tblGrid>
-      <w:tr>
-        <w:tc>
-          <w:tcPr>
-            <w:tcW w:w="1404" w:type="dxa"/>
-            <w:vMerge w:val="restart"/>
-            <w:vAlign w:val="center"/>
-          </w:tcPr>
-          <w:p>
-            <w:pPr>
-              <w:jc w:val="center"/>
-              <w:rPr>
-                <w:b/>
-                <w:bCs/>
-              </w:rPr>
-            </w:pPr>
-            <w:r>
-              <w:rPr>
-                <w:b/>
-                <w:bCs/>
-              </w:rPr>
-              <w:t>5</w:t>
-            </w:r>
-          </w:p>
-        </w:tc>
-        <w:tc>
-          <w:tcPr>
-            <w:tcW w:w="2641" w:type="dxa"/>
-            <w:vAlign w:val="center"/>
-          </w:tcPr>
-          <w:p>
-            <w:pPr>
-              <w:jc w:val="left"/>
-            </w:pPr>
-            <w:r>
-              <w:rPr>
-                <w:b/>
-                <w:bCs/>
-              </w:rPr>
-              <w:t>Título:</w:t>
-            </w:r>
-          </w:p>
-        </w:tc>
-        <w:tc>
-          <w:tcPr>
-            <w:tcW w:w="9948" w:type="dxa"/>
-          </w:tcPr>
-          <w:p/>
-        </w:tc>
-      </w:tr>
-      <w:tr>
-        <w:tc>
-          <w:tcPr>
-            <w:tcW w:w="1404" w:type="dxa"/>
-            <w:vMerge/>
-          </w:tcPr>
-          <w:p/>
-        </w:tc>
-        <w:tc>
-          <w:tcPr>
-            <w:tcW w:w="2641" w:type="dxa"/>
-            <w:vAlign w:val="center"/>
-          </w:tcPr>
-          <w:p>
-            <w:pPr>
-              <w:jc w:val="left"/>
-            </w:pPr>
-            <w:r>
-              <w:rPr>
-                <w:b/>
-                <w:bCs/>
-              </w:rPr>
-              <w:t>Assunto:</w:t>
-            </w:r>
-          </w:p>
-        </w:tc>
-        <w:tc>
-          <w:tcPr>
-            <w:tcW w:w="9948" w:type="dxa"/>
-          </w:tcPr>
-          <w:p/>
-        </w:tc>
-      </w:tr>
-      <w:tr>
-        <w:tc>
-          <w:tcPr>
-            <w:tcW w:w="1404" w:type="dxa"/>
-            <w:vMerge/>
-          </w:tcPr>
-          <w:p/>
-        </w:tc>
-        <w:tc>
-          <w:tcPr>
-            <w:tcW w:w="2641" w:type="dxa"/>
-            <w:vAlign w:val="center"/>
-          </w:tcPr>
-          <w:p>
-            <w:pPr>
-              <w:jc w:val="left"/>
-            </w:pPr>
-            <w:r>
-              <w:rPr>
-                <w:b/>
-                <w:bCs/>
-              </w:rPr>
-              <w:t>Autor (es):</w:t>
-            </w:r>
-          </w:p>
-        </w:tc>
-        <w:tc>
-          <w:tcPr>
-            <w:tcW w:w="9948" w:type="dxa"/>
-          </w:tcPr>
-          <w:p/>
-        </w:tc>
-      </w:tr>
-      <w:tr>
-        <w:tc>
-          <w:tcPr>
-            <w:tcW w:w="1404" w:type="dxa"/>
-            <w:vMerge/>
-          </w:tcPr>
-          <w:p/>
-        </w:tc>
-        <w:tc>
-          <w:tcPr>
-            <w:tcW w:w="2641" w:type="dxa"/>
-            <w:vAlign w:val="center"/>
-          </w:tcPr>
-          <w:p>
-            <w:pPr>
-              <w:jc w:val="left"/>
-            </w:pPr>
-            <w:r>
-              <w:rPr>
-                <w:b/>
-                <w:bCs/>
-              </w:rPr>
-              <w:t>Link:</w:t>
-            </w:r>
-          </w:p>
-        </w:tc>
-        <w:tc>
-          <w:tcPr>
-            <w:tcW w:w="9948" w:type="dxa"/>
-          </w:tcPr>
-          <w:p/>
-        </w:tc>
-      </w:tr>
-      <w:tr>
-        <w:tc>
-          <w:tcPr>
-            <w:tcW w:w="1404" w:type="dxa"/>
-            <w:vMerge/>
-          </w:tcPr>
-          <w:p/>
-        </w:tc>
-        <w:tc>
-          <w:tcPr>
-            <w:tcW w:w="2641" w:type="dxa"/>
-            <w:vAlign w:val="center"/>
-          </w:tcPr>
-          <w:p>
-            <w:pPr>
-              <w:jc w:val="left"/>
-            </w:pPr>
-            <w:r>
-              <w:rPr>
-                <w:b/>
-                <w:bCs/>
-              </w:rPr>
-              <w:t>Data acesso:</w:t>
-            </w:r>
-          </w:p>
-        </w:tc>
-        <w:tc>
-          <w:tcPr>
-            <w:tcW w:w="9948" w:type="dxa"/>
-          </w:tcPr>
-          <w:p/>
-        </w:tc>
-      </w:tr>
-      <w:tr>
-        <w:tc>
-          <w:tcPr>
-            <w:tcW w:w="1404" w:type="dxa"/>
-          </w:tcPr>
-          <w:p>
-            <w:r>
-              <w:rPr>
-                <w:b/>
-              </w:rPr>
-              <w:t>Resumo</w:t>
-            </w:r>
-          </w:p>
-        </w:tc>
-        <w:tc>
-          <w:tcPr>
-            <w:tcW w:w="12589" w:type="dxa"/>
-            <w:gridSpan w:val="2"/>
-            <w:vAlign w:val="center"/>
-          </w:tcPr>
-          <w:p/>
-        </w:tc>
-      </w:tr>
-      <w:tr>
-        <w:tc>
-          <w:tcPr>
-            <w:tcW w:w="1404" w:type="dxa"/>
-          </w:tcPr>
-          <w:p>
-            <w:r>
-              <w:rPr>
-                <w:b/>
-              </w:rPr>
-              <w:t>Dados úteis</w:t>
-            </w:r>
-          </w:p>
-        </w:tc>
-        <w:tc>
-          <w:tcPr>
-            <w:tcW w:w="12589" w:type="dxa"/>
-            <w:gridSpan w:val="2"/>
-            <w:vAlign w:val="center"/>
-          </w:tcPr>
-          <w:p/>
-        </w:tc>
-      </w:tr>
-      <w:tr>
-        <w:tc>
-          <w:tcPr>
-            <w:tcW w:w="1404" w:type="dxa"/>
-          </w:tcPr>
-          <w:p>
-            <w:r>
-              <w:rPr>
-                <w:b/>
-              </w:rPr>
-              <w:t>Trechos relevantes</w:t>
-            </w:r>
-          </w:p>
-        </w:tc>
-        <w:tc>
-          <w:tcPr>
-            <w:tcW w:w="12589" w:type="dxa"/>
-            <w:gridSpan w:val="2"/>
-            <w:vAlign w:val="center"/>
-          </w:tcPr>
-          <w:p/>
-        </w:tc>
-      </w:tr>
+          <w:p>
+            <w:pPr>
+              <w:rPr>
+                <w:b/>
+              </w:rPr>
+            </w:pPr>
+            <w:r>
+              <w:rPr>
+                <w:b/>
+              </w:rPr>
+              <w:t>“Contadores e empresas devem atualizar sistemas e processos para garantir conformidade.”</w:t>
+            </w:r>
+          </w:p>
+        </w:tc>
+      </w:tr>
+      <w:bookmarkEnd w:id="0"/>
     </w:tbl>
     <w:p>
       <w:pPr>
@@ -1897,6 +2546,17 @@
       </w:tblBorders>
     </w:tblPr>
   </w:style>
+  <w:style w:type="character" w:styleId="Forte">
+    <w:name w:val="Strong"/>
+    <w:basedOn w:val="Fontepargpadro"/>
+    <w:uiPriority w:val="22"/>
+    <w:qFormat/>
+    <w:rsid w:val="0050424F"/>
+    <w:rPr>
+      <w:b/>
+      <w:bCs/>
+    </w:rPr>
+  </w:style>
 </w:styles>
 </file>
 

</xml_diff>